<commit_message>
TaskID#:  ITJN028-VII - Nandkumar Chavan - 05/03/2017 09:45 PM IST
</commit_message>
<xml_diff>
--- a/ITJN028-VII - HR edit page_05032017.docx
+++ b/ITJN028-VII - HR edit page_05032017.docx
@@ -16,8 +16,6 @@
         <w:pStyle w:val="TOC1"/>
       </w:pPr>
     </w:p>
-    <w:bookmarkStart w:id="0" w:name="_GoBack"/>
-    <w:bookmarkEnd w:id="0"/>
     <w:p>
       <w:pPr>
         <w:pStyle w:val="TOC1"/>
@@ -281,12 +279,12 @@
       <w:pPr>
         <w:pStyle w:val="Heading1"/>
       </w:pPr>
-      <w:bookmarkStart w:id="1" w:name="_Toc481536134"/>
+      <w:bookmarkStart w:id="0" w:name="_Toc481536134"/>
       <w:r>
         <w:lastRenderedPageBreak/>
         <w:t>Overview</w:t>
       </w:r>
-      <w:bookmarkEnd w:id="1"/>
+      <w:bookmarkEnd w:id="0"/>
     </w:p>
     <w:p>
       <w:pPr>
@@ -956,25 +954,7 @@
               <w:rPr>
                 <w:rFonts w:cs="Kartika"/>
               </w:rPr>
-              <w:t>nandkumarchavan_04</w:t>
-            </w:r>
-            <w:r>
-              <w:rPr>
-                <w:rFonts w:cs="Kartika"/>
-              </w:rPr>
-              <w:t>2</w:t>
-            </w:r>
-            <w:r>
-              <w:rPr>
-                <w:rFonts w:cs="Kartika"/>
-              </w:rPr>
-              <w:t>6</w:t>
-            </w:r>
-            <w:r>
-              <w:rPr>
-                <w:rFonts w:cs="Kartika"/>
-              </w:rPr>
-              <w:t>017.docx</w:t>
+              <w:t>ITJN028-VII - HR edit page_05032017.docx</w:t>
             </w:r>
           </w:p>
         </w:tc>
@@ -996,11 +976,10 @@
               <w:t>https://github.com/jmgrove2016/JGProspectLive/blob/nandc/</w:t>
             </w:r>
             <w:r>
-              <w:t>nandkumarchavan_0426</w:t>
-            </w:r>
-            <w:r>
-              <w:t>2017.docx</w:t>
-            </w:r>
+              <w:t>ITJN028-VII - HR edit page_05032017.docx</w:t>
+            </w:r>
+            <w:bookmarkStart w:id="1" w:name="_GoBack"/>
+            <w:bookmarkEnd w:id="1"/>
           </w:p>
         </w:tc>
       </w:tr>
@@ -1470,7 +1449,7 @@
                 <v:shape id="_x0000_i1025" type="#_x0000_t75" style="width:407.65pt;height:141.25pt" o:ole="">
                   <v:imagedata r:id="rId10" o:title=""/>
                 </v:shape>
-                <o:OLEObject Type="Embed" ProgID="PBrush" ShapeID="_x0000_i1025" DrawAspect="Content" ObjectID="_1555283027" r:id="rId11"/>
+                <o:OLEObject Type="Embed" ProgID="PBrush" ShapeID="_x0000_i1025" DrawAspect="Content" ObjectID="_1555352991" r:id="rId11"/>
               </w:object>
             </w:r>
           </w:p>
@@ -1805,7 +1784,7 @@
             <w10:borderbottom type="single" width="12"/>
             <w10:borderright type="single" width="12"/>
           </v:shape>
-          <o:OLEObject Type="Embed" ProgID="PBrush" ShapeID="_x0000_i1026" DrawAspect="Content" ObjectID="_1555283028" r:id="rId13"/>
+          <o:OLEObject Type="Embed" ProgID="PBrush" ShapeID="_x0000_i1026" DrawAspect="Content" ObjectID="_1555352992" r:id="rId13"/>
         </w:object>
       </w:r>
     </w:p>
@@ -7756,7 +7735,7 @@
 </file>
 
 <file path=customXml/itemProps1.xml><?xml version="1.0" encoding="utf-8"?>
-<ds:datastoreItem xmlns:ds="http://schemas.openxmlformats.org/officeDocument/2006/customXml" ds:itemID="{DEE3D0B8-ABFD-499C-973D-9EE774AB36FE}">
+<ds:datastoreItem xmlns:ds="http://schemas.openxmlformats.org/officeDocument/2006/customXml" ds:itemID="{74341CE2-DA5F-4F52-A68D-0C5B651F8CC5}">
   <ds:schemaRefs>
     <ds:schemaRef ds:uri="http://schemas.openxmlformats.org/officeDocument/2006/bibliography"/>
   </ds:schemaRefs>

</xml_diff>